<commit_message>
3. Visualizing the PCA transformation, Intrinsic Dimension, Reducing the dimensions using PCA
</commit_message>
<xml_diff>
--- a/Data Science Full Roadmap/21. Unsupervised Learning/2. Visualizing hierarchies, heirarachial clustering, t-SNE, cluster labels.docx
+++ b/Data Science Full Roadmap/21. Unsupervised Learning/2. Visualizing hierarchies, heirarachial clustering, t-SNE, cluster labels.docx
@@ -7,12 +7,16 @@
         <w:rPr>
           <w:b/>
           <w:bCs/>
-        </w:rPr>
-      </w:pPr>
-      <w:r>
-        <w:rPr>
-          <w:b/>
-          <w:bCs/>
+          <w:sz w:val="40"/>
+          <w:szCs w:val="40"/>
+        </w:rPr>
+      </w:pPr>
+      <w:r>
+        <w:rPr>
+          <w:b/>
+          <w:bCs/>
+          <w:sz w:val="40"/>
+          <w:szCs w:val="40"/>
         </w:rPr>
         <w:t>Visualizing hierarchies</w:t>
       </w:r>

</xml_diff>